<commit_message>
la mini mappa si cede meglio
</commit_message>
<xml_diff>
--- a/notes/MLX.docx
+++ b/notes/MLX.docx
@@ -677,56 +677,59 @@
     <w:p>
       <w:pPr>
         <w:rPr>
-          <w:b/>
-          <w:bCs/>
-          <w:color w:val="000000" w:themeColor="text1"/>
-        </w:rPr>
-      </w:pPr>
-    </w:p>
-    <w:p>
-      <w:pPr>
-        <w:rPr>
-          <w:b/>
-          <w:bCs/>
-          <w:color w:val="000000" w:themeColor="text1"/>
-        </w:rPr>
-      </w:pPr>
-    </w:p>
-    <w:p>
-      <w:pPr>
-        <w:rPr>
-          <w:b/>
-          <w:bCs/>
-          <w:color w:val="000000" w:themeColor="text1"/>
-        </w:rPr>
-      </w:pPr>
-    </w:p>
-    <w:p>
-      <w:pPr>
-        <w:rPr>
-          <w:b/>
-          <w:bCs/>
-          <w:color w:val="000000" w:themeColor="text1"/>
-        </w:rPr>
-      </w:pPr>
-    </w:p>
-    <w:p>
-      <w:pPr>
-        <w:rPr>
-          <w:b/>
-          <w:bCs/>
-          <w:color w:val="000000" w:themeColor="text1"/>
-        </w:rPr>
-      </w:pPr>
-    </w:p>
-    <w:p>
-      <w:pPr>
-        <w:rPr>
-          <w:b/>
-          <w:bCs/>
-          <w:color w:val="000000" w:themeColor="text1"/>
-        </w:rPr>
-      </w:pPr>
+          <w:color w:val="000000" w:themeColor="text1"/>
+        </w:rPr>
+      </w:pPr>
+    </w:p>
+    <w:p>
+      <w:pPr>
+        <w:rPr>
+          <w:color w:val="000000" w:themeColor="text1"/>
+        </w:rPr>
+      </w:pPr>
+    </w:p>
+    <w:p>
+      <w:pPr>
+        <w:rPr>
+          <w:b/>
+          <w:bCs/>
+          <w:color w:val="000000" w:themeColor="text1"/>
+        </w:rPr>
+      </w:pPr>
+    </w:p>
+    <w:p>
+      <w:pPr>
+        <w:rPr>
+          <w:b/>
+          <w:bCs/>
+          <w:color w:val="000000" w:themeColor="text1"/>
+        </w:rPr>
+      </w:pPr>
+    </w:p>
+    <w:p>
+      <w:pPr>
+        <w:rPr>
+          <w:b/>
+          <w:bCs/>
+          <w:color w:val="000000" w:themeColor="text1"/>
+        </w:rPr>
+      </w:pPr>
+      <w:r>
+        <w:rPr>
+          <w:b/>
+          <w:bCs/>
+          <w:color w:val="000000" w:themeColor="text1"/>
+        </w:rPr>
+        <w:br/>
+      </w:r>
+      <w:r>
+        <w:rPr>
+          <w:b/>
+          <w:bCs/>
+          <w:color w:val="000000" w:themeColor="text1"/>
+        </w:rPr>
+        <w:br/>
+      </w:r>
     </w:p>
     <w:p>
       <w:pPr>

</xml_diff>

<commit_message>
il personaggio su muove ma con speed basso sparisce la mappa
</commit_message>
<xml_diff>
--- a/notes/MLX.docx
+++ b/notes/MLX.docx
@@ -46,7 +46,17 @@
           <w:bCs/>
           <w:color w:val="00B050"/>
         </w:rPr>
-        <w:t>mlx_new_image</w:t>
+        <w:t>mlx_new_</w:t>
+      </w:r>
+      <w:proofErr w:type="gramStart"/>
+      <w:r>
+        <w:rPr>
+          <w:rStyle w:val="hljs-title"/>
+          <w:b/>
+          <w:bCs/>
+          <w:color w:val="00B050"/>
+        </w:rPr>
+        <w:t>image</w:t>
       </w:r>
       <w:proofErr w:type="spellEnd"/>
       <w:r>
@@ -59,6 +69,7 @@
         <w:t>(</w:t>
       </w:r>
       <w:proofErr w:type="spellStart"/>
+      <w:proofErr w:type="gramEnd"/>
       <w:r>
         <w:rPr>
           <w:rStyle w:val="hljs-type"/>
@@ -373,9 +384,9 @@
           <w:color w:val="00B050"/>
           <w:lang w:val="en-US"/>
         </w:rPr>
-        <w:t>mlx_get_data_addr</w:t>
-      </w:r>
-      <w:proofErr w:type="spellEnd"/>
+        <w:t>mlx_get_data_</w:t>
+      </w:r>
+      <w:proofErr w:type="gramStart"/>
       <w:r>
         <w:rPr>
           <w:b/>
@@ -383,7 +394,27 @@
           <w:color w:val="00B050"/>
           <w:lang w:val="en-US"/>
         </w:rPr>
-        <w:t>(void *image, int *</w:t>
+        <w:t>addr</w:t>
+      </w:r>
+      <w:proofErr w:type="spellEnd"/>
+      <w:r>
+        <w:rPr>
+          <w:b/>
+          <w:bCs/>
+          <w:color w:val="00B050"/>
+          <w:lang w:val="en-US"/>
+        </w:rPr>
+        <w:t>(</w:t>
+      </w:r>
+      <w:proofErr w:type="gramEnd"/>
+      <w:r>
+        <w:rPr>
+          <w:b/>
+          <w:bCs/>
+          <w:color w:val="00B050"/>
+          <w:lang w:val="en-US"/>
+        </w:rPr>
+        <w:t>void *image, int *</w:t>
       </w:r>
       <w:proofErr w:type="spellStart"/>
       <w:r>
@@ -2391,19 +2422,31 @@
           <w:color w:val="00B050"/>
           <w:lang w:val="en-US"/>
         </w:rPr>
-        <w:t>mlx_loop_hook</w:t>
-      </w:r>
-      <w:proofErr w:type="spellEnd"/>
-      <w:r>
-        <w:rPr>
-          <w:rStyle w:val="hljs-params"/>
+        <w:t>mlx_loop_</w:t>
+      </w:r>
+      <w:proofErr w:type="gramStart"/>
+      <w:r>
+        <w:rPr>
+          <w:rStyle w:val="hljs-title"/>
           <w:b/>
           <w:bCs/>
           <w:color w:val="00B050"/>
           <w:lang w:val="en-US"/>
         </w:rPr>
+        <w:t>hook</w:t>
+      </w:r>
+      <w:proofErr w:type="spellEnd"/>
+      <w:r>
+        <w:rPr>
+          <w:rStyle w:val="hljs-params"/>
+          <w:b/>
+          <w:bCs/>
+          <w:color w:val="00B050"/>
+          <w:lang w:val="en-US"/>
+        </w:rPr>
         <w:t>(</w:t>
       </w:r>
+      <w:proofErr w:type="gramEnd"/>
       <w:r>
         <w:rPr>
           <w:rStyle w:val="hljs-type"/>
@@ -2649,14 +2692,28 @@
         <w:rPr>
           <w:color w:val="000000" w:themeColor="text1"/>
         </w:rPr>
-        <w:t>mlx_init</w:t>
-      </w:r>
-      <w:proofErr w:type="spellEnd"/>
-      <w:r>
-        <w:rPr>
-          <w:color w:val="000000" w:themeColor="text1"/>
-        </w:rPr>
-        <w:t>().</w:t>
+        <w:t>mlx_</w:t>
+      </w:r>
+      <w:proofErr w:type="gramStart"/>
+      <w:r>
+        <w:rPr>
+          <w:color w:val="000000" w:themeColor="text1"/>
+        </w:rPr>
+        <w:t>init</w:t>
+      </w:r>
+      <w:proofErr w:type="spellEnd"/>
+      <w:r>
+        <w:rPr>
+          <w:color w:val="000000" w:themeColor="text1"/>
+        </w:rPr>
+        <w:t>(</w:t>
+      </w:r>
+      <w:proofErr w:type="gramEnd"/>
+      <w:r>
+        <w:rPr>
+          <w:color w:val="000000" w:themeColor="text1"/>
+        </w:rPr>
+        <w:t>).</w:t>
       </w:r>
     </w:p>
     <w:p>
@@ -2846,6 +2903,7 @@
         </w:rPr>
         <w:t>*</w:t>
       </w:r>
+      <w:proofErr w:type="gramStart"/>
       <w:r>
         <w:rPr>
           <w:rFonts w:ascii="Consolas" w:eastAsia="Times New Roman" w:hAnsi="Consolas" w:cs="Times New Roman"/>
@@ -2880,7 +2938,20 @@
           <w:lang w:eastAsia="it-IT"/>
           <w14:ligatures w14:val="none"/>
         </w:rPr>
-        <w:t xml:space="preserve">    // Puntatore alla connessione MLX</w:t>
+        <w:t xml:space="preserve">   </w:t>
+      </w:r>
+      <w:proofErr w:type="gramEnd"/>
+      <w:r>
+        <w:rPr>
+          <w:rFonts w:ascii="Consolas" w:eastAsia="Times New Roman" w:hAnsi="Consolas" w:cs="Times New Roman"/>
+          <w:color w:val="6A9955"/>
+          <w:kern w:val="0"/>
+          <w:sz w:val="21"/>
+          <w:szCs w:val="21"/>
+          <w:lang w:eastAsia="it-IT"/>
+          <w14:ligatures w14:val="none"/>
+        </w:rPr>
+        <w:t> // Puntatore alla connessione MLX</w:t>
       </w:r>
     </w:p>
     <w:p>
@@ -2936,6 +3007,7 @@
         <w:t>*</w:t>
       </w:r>
       <w:proofErr w:type="spellStart"/>
+      <w:proofErr w:type="gramStart"/>
       <w:r>
         <w:rPr>
           <w:rFonts w:ascii="Consolas" w:eastAsia="Times New Roman" w:hAnsi="Consolas" w:cs="Times New Roman"/>
@@ -2971,7 +3043,20 @@
           <w:lang w:eastAsia="it-IT"/>
           <w14:ligatures w14:val="none"/>
         </w:rPr>
-        <w:t xml:space="preserve">    // Puntatore alla finestra MLX</w:t>
+        <w:t xml:space="preserve">   </w:t>
+      </w:r>
+      <w:proofErr w:type="gramEnd"/>
+      <w:r>
+        <w:rPr>
+          <w:rFonts w:ascii="Consolas" w:eastAsia="Times New Roman" w:hAnsi="Consolas" w:cs="Times New Roman"/>
+          <w:color w:val="6A9955"/>
+          <w:kern w:val="0"/>
+          <w:sz w:val="21"/>
+          <w:szCs w:val="21"/>
+          <w:lang w:eastAsia="it-IT"/>
+          <w14:ligatures w14:val="none"/>
+        </w:rPr>
+        <w:t> // Puntatore alla finestra MLX</w:t>
       </w:r>
     </w:p>
     <w:p>
@@ -3062,6 +3147,7 @@
         </w:rPr>
         <w:t xml:space="preserve"> </w:t>
       </w:r>
+      <w:proofErr w:type="gramStart"/>
       <w:r>
         <w:rPr>
           <w:rFonts w:ascii="Consolas" w:eastAsia="Times New Roman" w:hAnsi="Consolas" w:cs="Times New Roman"/>
@@ -3096,7 +3182,20 @@
           <w:lang w:eastAsia="it-IT"/>
           <w14:ligatures w14:val="none"/>
         </w:rPr>
-        <w:t xml:space="preserve">  // Contatore che verrà aggiornato</w:t>
+        <w:t xml:space="preserve">  /</w:t>
+      </w:r>
+      <w:proofErr w:type="gramEnd"/>
+      <w:r>
+        <w:rPr>
+          <w:rFonts w:ascii="Consolas" w:eastAsia="Times New Roman" w:hAnsi="Consolas" w:cs="Times New Roman"/>
+          <w:color w:val="6A9955"/>
+          <w:kern w:val="0"/>
+          <w:sz w:val="21"/>
+          <w:szCs w:val="21"/>
+          <w:lang w:eastAsia="it-IT"/>
+          <w14:ligatures w14:val="none"/>
+        </w:rPr>
+        <w:t>/ Contatore che verrà aggiornato</w:t>
       </w:r>
     </w:p>
     <w:p>
@@ -3205,6 +3304,7 @@
         </w:rPr>
         <w:t xml:space="preserve"> </w:t>
       </w:r>
+      <w:proofErr w:type="gramStart"/>
       <w:r>
         <w:rPr>
           <w:rFonts w:ascii="Consolas" w:eastAsia="Times New Roman" w:hAnsi="Consolas" w:cs="Times New Roman"/>
@@ -3229,6 +3329,7 @@
         </w:rPr>
         <w:t>(</w:t>
       </w:r>
+      <w:proofErr w:type="gramEnd"/>
       <w:r>
         <w:rPr>
           <w:rFonts w:ascii="Consolas" w:eastAsia="Times New Roman" w:hAnsi="Consolas" w:cs="Times New Roman"/>
@@ -3340,6 +3441,7 @@
         </w:rPr>
         <w:t xml:space="preserve"> </w:t>
       </w:r>
+      <w:proofErr w:type="gramStart"/>
       <w:r>
         <w:rPr>
           <w:rFonts w:ascii="Consolas" w:eastAsia="Times New Roman" w:hAnsi="Consolas" w:cs="Times New Roman"/>
@@ -3364,6 +3466,7 @@
         </w:rPr>
         <w:t>[</w:t>
       </w:r>
+      <w:proofErr w:type="gramEnd"/>
       <w:r>
         <w:rPr>
           <w:rFonts w:ascii="Consolas" w:eastAsia="Times New Roman" w:hAnsi="Consolas" w:cs="Times New Roman"/>
@@ -3465,7 +3568,20 @@
           <w:lang w:eastAsia="it-IT"/>
           <w14:ligatures w14:val="none"/>
         </w:rPr>
-        <w:t>mlx_clear_window</w:t>
+        <w:t>mlx_clear_</w:t>
+      </w:r>
+      <w:proofErr w:type="gramStart"/>
+      <w:r>
+        <w:rPr>
+          <w:rFonts w:ascii="Consolas" w:eastAsia="Times New Roman" w:hAnsi="Consolas" w:cs="Times New Roman"/>
+          <w:color w:val="DCDCAA"/>
+          <w:kern w:val="0"/>
+          <w:sz w:val="21"/>
+          <w:szCs w:val="21"/>
+          <w:lang w:eastAsia="it-IT"/>
+          <w14:ligatures w14:val="none"/>
+        </w:rPr>
+        <w:t>window</w:t>
       </w:r>
       <w:proofErr w:type="spellEnd"/>
       <w:r>
@@ -3480,6 +3596,7 @@
         </w:rPr>
         <w:t>(</w:t>
       </w:r>
+      <w:proofErr w:type="gramEnd"/>
       <w:r>
         <w:rPr>
           <w:rFonts w:ascii="Consolas" w:eastAsia="Times New Roman" w:hAnsi="Consolas" w:cs="Times New Roman"/>
@@ -3699,6 +3816,7 @@
         <w:t xml:space="preserve">    </w:t>
       </w:r>
       <w:proofErr w:type="spellStart"/>
+      <w:proofErr w:type="gramStart"/>
       <w:r>
         <w:rPr>
           <w:rFonts w:ascii="Consolas" w:eastAsia="Times New Roman" w:hAnsi="Consolas" w:cs="Times New Roman"/>
@@ -3724,6 +3842,7 @@
         </w:rPr>
         <w:t>(</w:t>
       </w:r>
+      <w:proofErr w:type="gramEnd"/>
       <w:r>
         <w:rPr>
           <w:rFonts w:ascii="Consolas" w:eastAsia="Times New Roman" w:hAnsi="Consolas" w:cs="Times New Roman"/>
@@ -3897,7 +4016,20 @@
           <w:lang w:eastAsia="it-IT"/>
           <w14:ligatures w14:val="none"/>
         </w:rPr>
-        <w:t>mlx_string_put</w:t>
+        <w:t>mlx_string_</w:t>
+      </w:r>
+      <w:proofErr w:type="gramStart"/>
+      <w:r>
+        <w:rPr>
+          <w:rFonts w:ascii="Consolas" w:eastAsia="Times New Roman" w:hAnsi="Consolas" w:cs="Times New Roman"/>
+          <w:color w:val="DCDCAA"/>
+          <w:kern w:val="0"/>
+          <w:sz w:val="21"/>
+          <w:szCs w:val="21"/>
+          <w:lang w:eastAsia="it-IT"/>
+          <w14:ligatures w14:val="none"/>
+        </w:rPr>
+        <w:t>put</w:t>
       </w:r>
       <w:proofErr w:type="spellEnd"/>
       <w:r>
@@ -3912,6 +4044,7 @@
         </w:rPr>
         <w:t>(</w:t>
       </w:r>
+      <w:proofErr w:type="gramEnd"/>
       <w:r>
         <w:rPr>
           <w:rFonts w:ascii="Consolas" w:eastAsia="Times New Roman" w:hAnsi="Consolas" w:cs="Times New Roman"/>
@@ -4275,6 +4408,7 @@
         <w:t xml:space="preserve"> </w:t>
       </w:r>
       <w:proofErr w:type="spellStart"/>
+      <w:proofErr w:type="gramStart"/>
       <w:r>
         <w:rPr>
           <w:rFonts w:ascii="Consolas" w:eastAsia="Times New Roman" w:hAnsi="Consolas" w:cs="Times New Roman"/>
@@ -4298,7 +4432,20 @@
           <w:lang w:eastAsia="it-IT"/>
           <w14:ligatures w14:val="none"/>
         </w:rPr>
-        <w:t>() {</w:t>
+        <w:t>(</w:t>
+      </w:r>
+      <w:proofErr w:type="gramEnd"/>
+      <w:r>
+        <w:rPr>
+          <w:rFonts w:ascii="Consolas" w:eastAsia="Times New Roman" w:hAnsi="Consolas" w:cs="Times New Roman"/>
+          <w:color w:val="CCCCCC"/>
+          <w:kern w:val="0"/>
+          <w:sz w:val="21"/>
+          <w:szCs w:val="21"/>
+          <w:lang w:eastAsia="it-IT"/>
+          <w14:ligatures w14:val="none"/>
+        </w:rPr>
+        <w:t>) {</w:t>
       </w:r>
     </w:p>
     <w:p>
@@ -4425,20 +4572,46 @@
           <w:lang w:val="en-US" w:eastAsia="it-IT"/>
           <w14:ligatures w14:val="none"/>
         </w:rPr>
-        <w:t>mlx_init</w:t>
-      </w:r>
-      <w:proofErr w:type="spellEnd"/>
-      <w:r>
-        <w:rPr>
-          <w:rFonts w:ascii="Consolas" w:eastAsia="Times New Roman" w:hAnsi="Consolas" w:cs="Times New Roman"/>
-          <w:color w:val="CCCCCC"/>
+        <w:t>mlx_</w:t>
+      </w:r>
+      <w:proofErr w:type="gramStart"/>
+      <w:r>
+        <w:rPr>
+          <w:rFonts w:ascii="Consolas" w:eastAsia="Times New Roman" w:hAnsi="Consolas" w:cs="Times New Roman"/>
+          <w:color w:val="DCDCAA"/>
           <w:kern w:val="0"/>
           <w:sz w:val="21"/>
           <w:szCs w:val="21"/>
           <w:lang w:val="en-US" w:eastAsia="it-IT"/>
           <w14:ligatures w14:val="none"/>
         </w:rPr>
-        <w:t>();</w:t>
+        <w:t>init</w:t>
+      </w:r>
+      <w:proofErr w:type="spellEnd"/>
+      <w:r>
+        <w:rPr>
+          <w:rFonts w:ascii="Consolas" w:eastAsia="Times New Roman" w:hAnsi="Consolas" w:cs="Times New Roman"/>
+          <w:color w:val="CCCCCC"/>
+          <w:kern w:val="0"/>
+          <w:sz w:val="21"/>
+          <w:szCs w:val="21"/>
+          <w:lang w:val="en-US" w:eastAsia="it-IT"/>
+          <w14:ligatures w14:val="none"/>
+        </w:rPr>
+        <w:t>(</w:t>
+      </w:r>
+      <w:proofErr w:type="gramEnd"/>
+      <w:r>
+        <w:rPr>
+          <w:rFonts w:ascii="Consolas" w:eastAsia="Times New Roman" w:hAnsi="Consolas" w:cs="Times New Roman"/>
+          <w:color w:val="CCCCCC"/>
+          <w:kern w:val="0"/>
+          <w:sz w:val="21"/>
+          <w:szCs w:val="21"/>
+          <w:lang w:val="en-US" w:eastAsia="it-IT"/>
+          <w14:ligatures w14:val="none"/>
+        </w:rPr>
+        <w:t>);</w:t>
       </w:r>
     </w:p>
     <w:p>
@@ -4526,21 +4699,35 @@
           <w:lang w:val="en-US" w:eastAsia="it-IT"/>
           <w14:ligatures w14:val="none"/>
         </w:rPr>
-        <w:t>mlx_new_window</w:t>
-      </w:r>
-      <w:proofErr w:type="spellEnd"/>
-      <w:r>
-        <w:rPr>
-          <w:rFonts w:ascii="Consolas" w:eastAsia="Times New Roman" w:hAnsi="Consolas" w:cs="Times New Roman"/>
-          <w:color w:val="CCCCCC"/>
+        <w:t>mlx_new_</w:t>
+      </w:r>
+      <w:proofErr w:type="gramStart"/>
+      <w:r>
+        <w:rPr>
+          <w:rFonts w:ascii="Consolas" w:eastAsia="Times New Roman" w:hAnsi="Consolas" w:cs="Times New Roman"/>
+          <w:color w:val="DCDCAA"/>
           <w:kern w:val="0"/>
           <w:sz w:val="21"/>
           <w:szCs w:val="21"/>
           <w:lang w:val="en-US" w:eastAsia="it-IT"/>
           <w14:ligatures w14:val="none"/>
         </w:rPr>
+        <w:t>window</w:t>
+      </w:r>
+      <w:proofErr w:type="spellEnd"/>
+      <w:r>
+        <w:rPr>
+          <w:rFonts w:ascii="Consolas" w:eastAsia="Times New Roman" w:hAnsi="Consolas" w:cs="Times New Roman"/>
+          <w:color w:val="CCCCCC"/>
+          <w:kern w:val="0"/>
+          <w:sz w:val="21"/>
+          <w:szCs w:val="21"/>
+          <w:lang w:val="en-US" w:eastAsia="it-IT"/>
+          <w14:ligatures w14:val="none"/>
+        </w:rPr>
         <w:t>(</w:t>
       </w:r>
+      <w:proofErr w:type="gramEnd"/>
       <w:r>
         <w:rPr>
           <w:rFonts w:ascii="Consolas" w:eastAsia="Times New Roman" w:hAnsi="Consolas" w:cs="Times New Roman"/>
@@ -4659,7 +4846,7 @@
           <w:kern w:val="0"/>
           <w:sz w:val="21"/>
           <w:szCs w:val="21"/>
-          <w:lang w:eastAsia="it-IT"/>
+          <w:lang w:val="en-US" w:eastAsia="it-IT"/>
           <w14:ligatures w14:val="none"/>
         </w:rPr>
         <w:t xml:space="preserve">    </w:t>
@@ -4740,21 +4927,35 @@
           <w:lang w:val="en-US" w:eastAsia="it-IT"/>
           <w14:ligatures w14:val="none"/>
         </w:rPr>
-        <w:t>mlx_loop_hook</w:t>
-      </w:r>
-      <w:proofErr w:type="spellEnd"/>
-      <w:r>
-        <w:rPr>
-          <w:rFonts w:ascii="Consolas" w:eastAsia="Times New Roman" w:hAnsi="Consolas" w:cs="Times New Roman"/>
-          <w:color w:val="CCCCCC"/>
+        <w:t>mlx_loop_</w:t>
+      </w:r>
+      <w:proofErr w:type="gramStart"/>
+      <w:r>
+        <w:rPr>
+          <w:rFonts w:ascii="Consolas" w:eastAsia="Times New Roman" w:hAnsi="Consolas" w:cs="Times New Roman"/>
+          <w:color w:val="DCDCAA"/>
           <w:kern w:val="0"/>
           <w:sz w:val="21"/>
           <w:szCs w:val="21"/>
           <w:lang w:val="en-US" w:eastAsia="it-IT"/>
           <w14:ligatures w14:val="none"/>
         </w:rPr>
+        <w:t>hook</w:t>
+      </w:r>
+      <w:proofErr w:type="spellEnd"/>
+      <w:r>
+        <w:rPr>
+          <w:rFonts w:ascii="Consolas" w:eastAsia="Times New Roman" w:hAnsi="Consolas" w:cs="Times New Roman"/>
+          <w:color w:val="CCCCCC"/>
+          <w:kern w:val="0"/>
+          <w:sz w:val="21"/>
+          <w:szCs w:val="21"/>
+          <w:lang w:val="en-US" w:eastAsia="it-IT"/>
+          <w14:ligatures w14:val="none"/>
+        </w:rPr>
         <w:t>(</w:t>
       </w:r>
+      <w:proofErr w:type="gramEnd"/>
       <w:r>
         <w:rPr>
           <w:rFonts w:ascii="Consolas" w:eastAsia="Times New Roman" w:hAnsi="Consolas" w:cs="Times New Roman"/>
@@ -4849,7 +5050,7 @@
           <w:kern w:val="0"/>
           <w:sz w:val="21"/>
           <w:szCs w:val="21"/>
-          <w:lang w:eastAsia="it-IT"/>
+          <w:lang w:val="en-US" w:eastAsia="it-IT"/>
           <w14:ligatures w14:val="none"/>
         </w:rPr>
         <w:t xml:space="preserve">    </w:t>
@@ -5046,6 +5247,981 @@
           <w14:ligatures w14:val="none"/>
         </w:rPr>
         <w:t>}</w:t>
+      </w:r>
+    </w:p>
+    <w:p>
+      <w:pPr>
+        <w:rPr>
+          <w:color w:val="000000" w:themeColor="text1"/>
+        </w:rPr>
+      </w:pPr>
+    </w:p>
+    <w:p>
+      <w:pPr>
+        <w:rPr>
+          <w:b/>
+          <w:bCs/>
+          <w:color w:val="00B050"/>
+          <w:lang w:val="en-US"/>
+        </w:rPr>
+      </w:pPr>
+      <w:r>
+        <w:rPr>
+          <w:rStyle w:val="hljs-type"/>
+          <w:b/>
+          <w:bCs/>
+          <w:color w:val="00B050"/>
+          <w:lang w:val="en-US"/>
+        </w:rPr>
+        <w:lastRenderedPageBreak/>
+        <w:t>int</w:t>
+      </w:r>
+      <w:r>
+        <w:rPr>
+          <w:b/>
+          <w:bCs/>
+          <w:color w:val="00B050"/>
+          <w:lang w:val="en-US"/>
+        </w:rPr>
+        <w:t xml:space="preserve"> </w:t>
+      </w:r>
+      <w:proofErr w:type="spellStart"/>
+      <w:r>
+        <w:rPr>
+          <w:rStyle w:val="hljs-title"/>
+          <w:b/>
+          <w:bCs/>
+          <w:color w:val="00B050"/>
+          <w:lang w:val="en-US"/>
+        </w:rPr>
+        <w:t>mlx_</w:t>
+      </w:r>
+      <w:proofErr w:type="gramStart"/>
+      <w:r>
+        <w:rPr>
+          <w:rStyle w:val="hljs-title"/>
+          <w:b/>
+          <w:bCs/>
+          <w:color w:val="00B050"/>
+          <w:lang w:val="en-US"/>
+        </w:rPr>
+        <w:t>hook</w:t>
+      </w:r>
+      <w:proofErr w:type="spellEnd"/>
+      <w:r>
+        <w:rPr>
+          <w:rStyle w:val="hljs-params"/>
+          <w:b/>
+          <w:bCs/>
+          <w:color w:val="00B050"/>
+          <w:lang w:val="en-US"/>
+        </w:rPr>
+        <w:t>(</w:t>
+      </w:r>
+      <w:proofErr w:type="gramEnd"/>
+      <w:r>
+        <w:rPr>
+          <w:rStyle w:val="hljs-type"/>
+          <w:b/>
+          <w:bCs/>
+          <w:color w:val="00B050"/>
+          <w:lang w:val="en-US"/>
+        </w:rPr>
+        <w:t>void</w:t>
+      </w:r>
+      <w:r>
+        <w:rPr>
+          <w:rStyle w:val="hljs-params"/>
+          <w:b/>
+          <w:bCs/>
+          <w:color w:val="00B050"/>
+          <w:lang w:val="en-US"/>
+        </w:rPr>
+        <w:t xml:space="preserve"> *</w:t>
+      </w:r>
+      <w:proofErr w:type="spellStart"/>
+      <w:r>
+        <w:rPr>
+          <w:rStyle w:val="hljs-params"/>
+          <w:b/>
+          <w:bCs/>
+          <w:color w:val="00B050"/>
+          <w:lang w:val="en-US"/>
+        </w:rPr>
+        <w:t>win_ptr</w:t>
+      </w:r>
+      <w:proofErr w:type="spellEnd"/>
+      <w:r>
+        <w:rPr>
+          <w:rStyle w:val="hljs-params"/>
+          <w:b/>
+          <w:bCs/>
+          <w:color w:val="00B050"/>
+          <w:lang w:val="en-US"/>
+        </w:rPr>
+        <w:t xml:space="preserve">, </w:t>
+      </w:r>
+      <w:r>
+        <w:rPr>
+          <w:rStyle w:val="hljs-type"/>
+          <w:b/>
+          <w:bCs/>
+          <w:color w:val="00B050"/>
+          <w:lang w:val="en-US"/>
+        </w:rPr>
+        <w:t>int</w:t>
+      </w:r>
+      <w:r>
+        <w:rPr>
+          <w:rStyle w:val="hljs-params"/>
+          <w:b/>
+          <w:bCs/>
+          <w:color w:val="00B050"/>
+          <w:lang w:val="en-US"/>
+        </w:rPr>
+        <w:t xml:space="preserve"> </w:t>
+      </w:r>
+      <w:proofErr w:type="spellStart"/>
+      <w:r>
+        <w:rPr>
+          <w:rStyle w:val="hljs-params"/>
+          <w:b/>
+          <w:bCs/>
+          <w:color w:val="00B050"/>
+          <w:lang w:val="en-US"/>
+        </w:rPr>
+        <w:t>x_event</w:t>
+      </w:r>
+      <w:proofErr w:type="spellEnd"/>
+      <w:r>
+        <w:rPr>
+          <w:rStyle w:val="hljs-params"/>
+          <w:b/>
+          <w:bCs/>
+          <w:color w:val="00B050"/>
+          <w:lang w:val="en-US"/>
+        </w:rPr>
+        <w:t xml:space="preserve">, </w:t>
+      </w:r>
+      <w:r>
+        <w:rPr>
+          <w:rStyle w:val="hljs-type"/>
+          <w:b/>
+          <w:bCs/>
+          <w:color w:val="00B050"/>
+          <w:lang w:val="en-US"/>
+        </w:rPr>
+        <w:t>int</w:t>
+      </w:r>
+      <w:r>
+        <w:rPr>
+          <w:rStyle w:val="hljs-params"/>
+          <w:b/>
+          <w:bCs/>
+          <w:color w:val="00B050"/>
+          <w:lang w:val="en-US"/>
+        </w:rPr>
+        <w:t xml:space="preserve"> </w:t>
+      </w:r>
+      <w:proofErr w:type="spellStart"/>
+      <w:r>
+        <w:rPr>
+          <w:rStyle w:val="hljs-params"/>
+          <w:b/>
+          <w:bCs/>
+          <w:color w:val="00B050"/>
+          <w:lang w:val="en-US"/>
+        </w:rPr>
+        <w:t>x_mask</w:t>
+      </w:r>
+      <w:proofErr w:type="spellEnd"/>
+      <w:r>
+        <w:rPr>
+          <w:rStyle w:val="hljs-params"/>
+          <w:b/>
+          <w:bCs/>
+          <w:color w:val="00B050"/>
+          <w:lang w:val="en-US"/>
+        </w:rPr>
+        <w:t xml:space="preserve">, </w:t>
+      </w:r>
+      <w:r>
+        <w:rPr>
+          <w:rStyle w:val="hljs-type"/>
+          <w:b/>
+          <w:bCs/>
+          <w:color w:val="00B050"/>
+          <w:lang w:val="en-US"/>
+        </w:rPr>
+        <w:t>int</w:t>
+      </w:r>
+      <w:r>
+        <w:rPr>
+          <w:rStyle w:val="hljs-params"/>
+          <w:b/>
+          <w:bCs/>
+          <w:color w:val="00B050"/>
+          <w:lang w:val="en-US"/>
+        </w:rPr>
+        <w:t xml:space="preserve"> (*</w:t>
+      </w:r>
+      <w:proofErr w:type="spellStart"/>
+      <w:r>
+        <w:rPr>
+          <w:rStyle w:val="hljs-params"/>
+          <w:b/>
+          <w:bCs/>
+          <w:color w:val="00B050"/>
+          <w:lang w:val="en-US"/>
+        </w:rPr>
+        <w:t>funct_ptr</w:t>
+      </w:r>
+      <w:proofErr w:type="spellEnd"/>
+      <w:r>
+        <w:rPr>
+          <w:rStyle w:val="hljs-params"/>
+          <w:b/>
+          <w:bCs/>
+          <w:color w:val="00B050"/>
+          <w:lang w:val="en-US"/>
+        </w:rPr>
+        <w:t xml:space="preserve">)(), </w:t>
+      </w:r>
+      <w:r>
+        <w:rPr>
+          <w:rStyle w:val="hljs-type"/>
+          <w:b/>
+          <w:bCs/>
+          <w:color w:val="00B050"/>
+          <w:lang w:val="en-US"/>
+        </w:rPr>
+        <w:t>void</w:t>
+      </w:r>
+      <w:r>
+        <w:rPr>
+          <w:rStyle w:val="hljs-params"/>
+          <w:b/>
+          <w:bCs/>
+          <w:color w:val="00B050"/>
+          <w:lang w:val="en-US"/>
+        </w:rPr>
+        <w:t xml:space="preserve"> *param)</w:t>
+      </w:r>
+      <w:r>
+        <w:rPr>
+          <w:b/>
+          <w:bCs/>
+          <w:color w:val="00B050"/>
+          <w:lang w:val="en-US"/>
+        </w:rPr>
+        <w:t>;</w:t>
+      </w:r>
+    </w:p>
+    <w:p>
+      <w:r>
+        <w:t xml:space="preserve">La funzione </w:t>
+      </w:r>
+      <w:proofErr w:type="spellStart"/>
+      <w:r>
+        <w:rPr>
+          <w:rStyle w:val="CodiceHTML"/>
+          <w:rFonts w:eastAsiaTheme="minorHAnsi"/>
+        </w:rPr>
+        <w:t>mlx_hook</w:t>
+      </w:r>
+      <w:proofErr w:type="spellEnd"/>
+      <w:r>
+        <w:t xml:space="preserve"> è una funzione della libreria </w:t>
+      </w:r>
+      <w:proofErr w:type="spellStart"/>
+      <w:r>
+        <w:t>MiniLibX</w:t>
+      </w:r>
+      <w:proofErr w:type="spellEnd"/>
+      <w:r>
+        <w:t xml:space="preserve"> utilizzata per gestire eventi specifici, come i movimenti del mouse, i click o la pressione dei tasti, all'interno di una finestra creata con </w:t>
+      </w:r>
+      <w:proofErr w:type="spellStart"/>
+      <w:r>
+        <w:t>MiniLibX</w:t>
+      </w:r>
+      <w:proofErr w:type="spellEnd"/>
+      <w:r>
+        <w:t xml:space="preserve">. Permette di associare una funzione di </w:t>
+      </w:r>
+      <w:proofErr w:type="spellStart"/>
+      <w:r>
+        <w:t>callback</w:t>
+      </w:r>
+      <w:proofErr w:type="spellEnd"/>
+      <w:r>
+        <w:t xml:space="preserve"> a un particolare evento, in modo che questa funzione venga chiamata ogni volta che l'evento si verifica.</w:t>
+      </w:r>
+    </w:p>
+    <w:p>
+      <w:pPr>
+        <w:rPr>
+          <w:b/>
+          <w:bCs/>
+          <w:color w:val="000000" w:themeColor="text1"/>
+        </w:rPr>
+      </w:pPr>
+      <w:r>
+        <w:rPr>
+          <w:b/>
+          <w:bCs/>
+          <w:color w:val="000000" w:themeColor="text1"/>
+        </w:rPr>
+        <w:t>Parametri</w:t>
+      </w:r>
+    </w:p>
+    <w:p>
+      <w:pPr>
+        <w:numPr>
+          <w:ilvl w:val="0"/>
+          <w:numId w:val="9"/>
+        </w:numPr>
+        <w:rPr>
+          <w:color w:val="000000" w:themeColor="text1"/>
+        </w:rPr>
+      </w:pPr>
+      <w:proofErr w:type="spellStart"/>
+      <w:r>
+        <w:rPr>
+          <w:b/>
+          <w:bCs/>
+          <w:color w:val="000000" w:themeColor="text1"/>
+        </w:rPr>
+        <w:t>win_ptr</w:t>
+      </w:r>
+      <w:proofErr w:type="spellEnd"/>
+      <w:r>
+        <w:rPr>
+          <w:color w:val="000000" w:themeColor="text1"/>
+        </w:rPr>
+        <w:t>:</w:t>
+      </w:r>
+    </w:p>
+    <w:p>
+      <w:pPr>
+        <w:numPr>
+          <w:ilvl w:val="1"/>
+          <w:numId w:val="9"/>
+        </w:numPr>
+        <w:rPr>
+          <w:color w:val="000000" w:themeColor="text1"/>
+        </w:rPr>
+      </w:pPr>
+      <w:r>
+        <w:rPr>
+          <w:color w:val="000000" w:themeColor="text1"/>
+        </w:rPr>
+        <w:t xml:space="preserve">Puntatore alla finestra creata con </w:t>
+      </w:r>
+      <w:proofErr w:type="spellStart"/>
+      <w:r>
+        <w:rPr>
+          <w:color w:val="000000" w:themeColor="text1"/>
+        </w:rPr>
+        <w:t>mlx_new_window</w:t>
+      </w:r>
+      <w:proofErr w:type="spellEnd"/>
+      <w:r>
+        <w:rPr>
+          <w:color w:val="000000" w:themeColor="text1"/>
+        </w:rPr>
+        <w:t>.</w:t>
+      </w:r>
+    </w:p>
+    <w:p>
+      <w:pPr>
+        <w:numPr>
+          <w:ilvl w:val="0"/>
+          <w:numId w:val="9"/>
+        </w:numPr>
+        <w:rPr>
+          <w:color w:val="000000" w:themeColor="text1"/>
+        </w:rPr>
+      </w:pPr>
+      <w:proofErr w:type="spellStart"/>
+      <w:r>
+        <w:rPr>
+          <w:b/>
+          <w:bCs/>
+          <w:color w:val="000000" w:themeColor="text1"/>
+        </w:rPr>
+        <w:t>x_event</w:t>
+      </w:r>
+      <w:proofErr w:type="spellEnd"/>
+      <w:r>
+        <w:rPr>
+          <w:color w:val="000000" w:themeColor="text1"/>
+        </w:rPr>
+        <w:t>:</w:t>
+      </w:r>
+    </w:p>
+    <w:p>
+      <w:pPr>
+        <w:numPr>
+          <w:ilvl w:val="1"/>
+          <w:numId w:val="9"/>
+        </w:numPr>
+        <w:rPr>
+          <w:color w:val="000000" w:themeColor="text1"/>
+        </w:rPr>
+      </w:pPr>
+      <w:r>
+        <w:rPr>
+          <w:color w:val="000000" w:themeColor="text1"/>
+        </w:rPr>
+        <w:t xml:space="preserve">Tipo di evento che si desidera catturare (ad esempio, una pressione di un tasto, il movimento del mouse, ecc.). I tipi di eventi sono definiti come costanti nella libreria X11 e nella </w:t>
+      </w:r>
+      <w:proofErr w:type="spellStart"/>
+      <w:r>
+        <w:rPr>
+          <w:color w:val="000000" w:themeColor="text1"/>
+        </w:rPr>
+        <w:t>MiniLibX</w:t>
+      </w:r>
+      <w:proofErr w:type="spellEnd"/>
+      <w:r>
+        <w:rPr>
+          <w:color w:val="000000" w:themeColor="text1"/>
+        </w:rPr>
+        <w:t>.</w:t>
+      </w:r>
+    </w:p>
+    <w:p>
+      <w:pPr>
+        <w:numPr>
+          <w:ilvl w:val="0"/>
+          <w:numId w:val="9"/>
+        </w:numPr>
+        <w:rPr>
+          <w:color w:val="000000" w:themeColor="text1"/>
+        </w:rPr>
+      </w:pPr>
+      <w:proofErr w:type="spellStart"/>
+      <w:r>
+        <w:rPr>
+          <w:b/>
+          <w:bCs/>
+          <w:color w:val="000000" w:themeColor="text1"/>
+        </w:rPr>
+        <w:t>x_mask</w:t>
+      </w:r>
+      <w:proofErr w:type="spellEnd"/>
+      <w:r>
+        <w:rPr>
+          <w:color w:val="000000" w:themeColor="text1"/>
+        </w:rPr>
+        <w:t>:</w:t>
+      </w:r>
+    </w:p>
+    <w:p>
+      <w:pPr>
+        <w:numPr>
+          <w:ilvl w:val="1"/>
+          <w:numId w:val="9"/>
+        </w:numPr>
+        <w:rPr>
+          <w:color w:val="000000" w:themeColor="text1"/>
+        </w:rPr>
+      </w:pPr>
+      <w:r>
+        <w:rPr>
+          <w:color w:val="000000" w:themeColor="text1"/>
+        </w:rPr>
+        <w:t xml:space="preserve">Una maschera che specifica le condizioni in cui l'evento deve essere generato. Questo parametro può essere ignorato (passando 0) nella maggior parte dei casi con </w:t>
+      </w:r>
+      <w:proofErr w:type="spellStart"/>
+      <w:r>
+        <w:rPr>
+          <w:color w:val="000000" w:themeColor="text1"/>
+        </w:rPr>
+        <w:t>MiniLibX</w:t>
+      </w:r>
+      <w:proofErr w:type="spellEnd"/>
+      <w:r>
+        <w:rPr>
+          <w:color w:val="000000" w:themeColor="text1"/>
+        </w:rPr>
+        <w:t>.</w:t>
+      </w:r>
+    </w:p>
+    <w:p>
+      <w:pPr>
+        <w:numPr>
+          <w:ilvl w:val="0"/>
+          <w:numId w:val="9"/>
+        </w:numPr>
+        <w:rPr>
+          <w:color w:val="000000" w:themeColor="text1"/>
+        </w:rPr>
+      </w:pPr>
+      <w:proofErr w:type="spellStart"/>
+      <w:r>
+        <w:rPr>
+          <w:b/>
+          <w:bCs/>
+          <w:color w:val="000000" w:themeColor="text1"/>
+        </w:rPr>
+        <w:t>funct_ptr</w:t>
+      </w:r>
+      <w:proofErr w:type="spellEnd"/>
+      <w:r>
+        <w:rPr>
+          <w:color w:val="000000" w:themeColor="text1"/>
+        </w:rPr>
+        <w:t>:</w:t>
+      </w:r>
+    </w:p>
+    <w:p>
+      <w:pPr>
+        <w:numPr>
+          <w:ilvl w:val="1"/>
+          <w:numId w:val="9"/>
+        </w:numPr>
+        <w:rPr>
+          <w:color w:val="000000" w:themeColor="text1"/>
+        </w:rPr>
+      </w:pPr>
+      <w:r>
+        <w:rPr>
+          <w:color w:val="000000" w:themeColor="text1"/>
+        </w:rPr>
+        <w:t xml:space="preserve">Puntatore alla funzione di </w:t>
+      </w:r>
+      <w:proofErr w:type="spellStart"/>
+      <w:r>
+        <w:rPr>
+          <w:color w:val="000000" w:themeColor="text1"/>
+        </w:rPr>
+        <w:t>callback</w:t>
+      </w:r>
+      <w:proofErr w:type="spellEnd"/>
+      <w:r>
+        <w:rPr>
+          <w:color w:val="000000" w:themeColor="text1"/>
+        </w:rPr>
+        <w:t xml:space="preserve"> che deve essere chiamata quando l'evento si verifica. Questa funzione deve avere una specifica firma, in genere accetta un certo numero di parametri che descrivono l'evento.</w:t>
+      </w:r>
+    </w:p>
+    <w:p>
+      <w:pPr>
+        <w:numPr>
+          <w:ilvl w:val="0"/>
+          <w:numId w:val="9"/>
+        </w:numPr>
+        <w:rPr>
+          <w:color w:val="000000" w:themeColor="text1"/>
+        </w:rPr>
+      </w:pPr>
+      <w:proofErr w:type="spellStart"/>
+      <w:r>
+        <w:rPr>
+          <w:b/>
+          <w:bCs/>
+          <w:color w:val="000000" w:themeColor="text1"/>
+        </w:rPr>
+        <w:t>param</w:t>
+      </w:r>
+      <w:proofErr w:type="spellEnd"/>
+      <w:r>
+        <w:rPr>
+          <w:color w:val="000000" w:themeColor="text1"/>
+        </w:rPr>
+        <w:t>:</w:t>
+      </w:r>
+    </w:p>
+    <w:p>
+      <w:pPr>
+        <w:numPr>
+          <w:ilvl w:val="1"/>
+          <w:numId w:val="9"/>
+        </w:numPr>
+        <w:rPr>
+          <w:color w:val="000000" w:themeColor="text1"/>
+        </w:rPr>
+      </w:pPr>
+      <w:r>
+        <w:rPr>
+          <w:color w:val="000000" w:themeColor="text1"/>
+        </w:rPr>
+        <w:t xml:space="preserve">Puntatore a una struttura o dato che si desidera passare alla funzione di </w:t>
+      </w:r>
+      <w:proofErr w:type="spellStart"/>
+      <w:r>
+        <w:rPr>
+          <w:color w:val="000000" w:themeColor="text1"/>
+        </w:rPr>
+        <w:t>callback</w:t>
+      </w:r>
+      <w:proofErr w:type="spellEnd"/>
+      <w:r>
+        <w:rPr>
+          <w:color w:val="000000" w:themeColor="text1"/>
+        </w:rPr>
+        <w:t xml:space="preserve">. Questo permette di passare variabili definite dall'utente alla funzione di </w:t>
+      </w:r>
+      <w:proofErr w:type="spellStart"/>
+      <w:r>
+        <w:rPr>
+          <w:color w:val="000000" w:themeColor="text1"/>
+        </w:rPr>
+        <w:t>callback</w:t>
+      </w:r>
+      <w:proofErr w:type="spellEnd"/>
+      <w:r>
+        <w:rPr>
+          <w:color w:val="000000" w:themeColor="text1"/>
+        </w:rPr>
+        <w:t>.</w:t>
+      </w:r>
+    </w:p>
+    <w:p>
+      <w:pPr>
+        <w:rPr>
+          <w:b/>
+          <w:bCs/>
+          <w:color w:val="000000" w:themeColor="text1"/>
+        </w:rPr>
+      </w:pPr>
+      <w:r>
+        <w:rPr>
+          <w:b/>
+          <w:bCs/>
+          <w:color w:val="000000" w:themeColor="text1"/>
+        </w:rPr>
+        <w:t>Eventi Comuni</w:t>
+      </w:r>
+    </w:p>
+    <w:p>
+      <w:pPr>
+        <w:rPr>
+          <w:color w:val="000000" w:themeColor="text1"/>
+        </w:rPr>
+      </w:pPr>
+      <w:r>
+        <w:rPr>
+          <w:color w:val="000000" w:themeColor="text1"/>
+        </w:rPr>
+        <w:t>Alcuni dei tipi di eventi più comuni e le loro costanti corrispondenti sono:</w:t>
+      </w:r>
+    </w:p>
+    <w:p>
+      <w:pPr>
+        <w:numPr>
+          <w:ilvl w:val="0"/>
+          <w:numId w:val="10"/>
+        </w:numPr>
+        <w:rPr>
+          <w:color w:val="000000" w:themeColor="text1"/>
+        </w:rPr>
+      </w:pPr>
+      <w:proofErr w:type="spellStart"/>
+      <w:r>
+        <w:rPr>
+          <w:b/>
+          <w:bCs/>
+          <w:color w:val="000000" w:themeColor="text1"/>
+        </w:rPr>
+        <w:t>KeyPress</w:t>
+      </w:r>
+      <w:proofErr w:type="spellEnd"/>
+      <w:r>
+        <w:rPr>
+          <w:b/>
+          <w:bCs/>
+          <w:color w:val="000000" w:themeColor="text1"/>
+        </w:rPr>
+        <w:t xml:space="preserve"> (pressione di un tasto)</w:t>
+      </w:r>
+      <w:r>
+        <w:rPr>
+          <w:color w:val="000000" w:themeColor="text1"/>
+        </w:rPr>
+        <w:t>: 2</w:t>
+      </w:r>
+    </w:p>
+    <w:p>
+      <w:pPr>
+        <w:numPr>
+          <w:ilvl w:val="0"/>
+          <w:numId w:val="10"/>
+        </w:numPr>
+        <w:rPr>
+          <w:color w:val="000000" w:themeColor="text1"/>
+        </w:rPr>
+      </w:pPr>
+      <w:proofErr w:type="spellStart"/>
+      <w:r>
+        <w:rPr>
+          <w:b/>
+          <w:bCs/>
+          <w:color w:val="000000" w:themeColor="text1"/>
+        </w:rPr>
+        <w:t>KeyRelease</w:t>
+      </w:r>
+      <w:proofErr w:type="spellEnd"/>
+      <w:r>
+        <w:rPr>
+          <w:b/>
+          <w:bCs/>
+          <w:color w:val="000000" w:themeColor="text1"/>
+        </w:rPr>
+        <w:t xml:space="preserve"> (rilascio di un tasto)</w:t>
+      </w:r>
+      <w:r>
+        <w:rPr>
+          <w:color w:val="000000" w:themeColor="text1"/>
+        </w:rPr>
+        <w:t>: 3</w:t>
+      </w:r>
+    </w:p>
+    <w:p>
+      <w:pPr>
+        <w:numPr>
+          <w:ilvl w:val="0"/>
+          <w:numId w:val="10"/>
+        </w:numPr>
+        <w:rPr>
+          <w:color w:val="000000" w:themeColor="text1"/>
+        </w:rPr>
+      </w:pPr>
+      <w:proofErr w:type="spellStart"/>
+      <w:r>
+        <w:rPr>
+          <w:b/>
+          <w:bCs/>
+          <w:color w:val="000000" w:themeColor="text1"/>
+        </w:rPr>
+        <w:t>ButtonPress</w:t>
+      </w:r>
+      <w:proofErr w:type="spellEnd"/>
+      <w:r>
+        <w:rPr>
+          <w:b/>
+          <w:bCs/>
+          <w:color w:val="000000" w:themeColor="text1"/>
+        </w:rPr>
+        <w:t xml:space="preserve"> (pressione di un pulsante del mouse)</w:t>
+      </w:r>
+      <w:r>
+        <w:rPr>
+          <w:color w:val="000000" w:themeColor="text1"/>
+        </w:rPr>
+        <w:t>: 4</w:t>
+      </w:r>
+    </w:p>
+    <w:p>
+      <w:pPr>
+        <w:numPr>
+          <w:ilvl w:val="0"/>
+          <w:numId w:val="10"/>
+        </w:numPr>
+        <w:rPr>
+          <w:color w:val="000000" w:themeColor="text1"/>
+        </w:rPr>
+      </w:pPr>
+      <w:proofErr w:type="spellStart"/>
+      <w:r>
+        <w:rPr>
+          <w:b/>
+          <w:bCs/>
+          <w:color w:val="000000" w:themeColor="text1"/>
+        </w:rPr>
+        <w:t>ButtonRelease</w:t>
+      </w:r>
+      <w:proofErr w:type="spellEnd"/>
+      <w:r>
+        <w:rPr>
+          <w:b/>
+          <w:bCs/>
+          <w:color w:val="000000" w:themeColor="text1"/>
+        </w:rPr>
+        <w:t xml:space="preserve"> (rilascio di un pulsante del mouse)</w:t>
+      </w:r>
+      <w:r>
+        <w:rPr>
+          <w:color w:val="000000" w:themeColor="text1"/>
+        </w:rPr>
+        <w:t>: 5</w:t>
+      </w:r>
+    </w:p>
+    <w:p>
+      <w:pPr>
+        <w:numPr>
+          <w:ilvl w:val="0"/>
+          <w:numId w:val="10"/>
+        </w:numPr>
+        <w:rPr>
+          <w:color w:val="000000" w:themeColor="text1"/>
+        </w:rPr>
+      </w:pPr>
+      <w:proofErr w:type="spellStart"/>
+      <w:r>
+        <w:rPr>
+          <w:b/>
+          <w:bCs/>
+          <w:color w:val="000000" w:themeColor="text1"/>
+        </w:rPr>
+        <w:t>MotionNotify</w:t>
+      </w:r>
+      <w:proofErr w:type="spellEnd"/>
+      <w:r>
+        <w:rPr>
+          <w:b/>
+          <w:bCs/>
+          <w:color w:val="000000" w:themeColor="text1"/>
+        </w:rPr>
+        <w:t xml:space="preserve"> (movimento del mouse)</w:t>
+      </w:r>
+      <w:r>
+        <w:rPr>
+          <w:color w:val="000000" w:themeColor="text1"/>
+        </w:rPr>
+        <w:t>: 6</w:t>
+      </w:r>
+    </w:p>
+    <w:p>
+      <w:pPr>
+        <w:numPr>
+          <w:ilvl w:val="0"/>
+          <w:numId w:val="10"/>
+        </w:numPr>
+        <w:rPr>
+          <w:color w:val="000000" w:themeColor="text1"/>
+        </w:rPr>
+      </w:pPr>
+      <w:proofErr w:type="spellStart"/>
+      <w:r>
+        <w:rPr>
+          <w:b/>
+          <w:bCs/>
+          <w:color w:val="000000" w:themeColor="text1"/>
+        </w:rPr>
+        <w:t>EnterNotify</w:t>
+      </w:r>
+      <w:proofErr w:type="spellEnd"/>
+      <w:r>
+        <w:rPr>
+          <w:b/>
+          <w:bCs/>
+          <w:color w:val="000000" w:themeColor="text1"/>
+        </w:rPr>
+        <w:t xml:space="preserve"> (entrata del cursore del mouse nella finestra)</w:t>
+      </w:r>
+      <w:r>
+        <w:rPr>
+          <w:color w:val="000000" w:themeColor="text1"/>
+        </w:rPr>
+        <w:t>: 7</w:t>
+      </w:r>
+    </w:p>
+    <w:p>
+      <w:pPr>
+        <w:numPr>
+          <w:ilvl w:val="0"/>
+          <w:numId w:val="10"/>
+        </w:numPr>
+        <w:rPr>
+          <w:color w:val="000000" w:themeColor="text1"/>
+        </w:rPr>
+      </w:pPr>
+      <w:proofErr w:type="spellStart"/>
+      <w:r>
+        <w:rPr>
+          <w:b/>
+          <w:bCs/>
+          <w:color w:val="000000" w:themeColor="text1"/>
+        </w:rPr>
+        <w:t>LeaveNotify</w:t>
+      </w:r>
+      <w:proofErr w:type="spellEnd"/>
+      <w:r>
+        <w:rPr>
+          <w:b/>
+          <w:bCs/>
+          <w:color w:val="000000" w:themeColor="text1"/>
+        </w:rPr>
+        <w:t xml:space="preserve"> (uscita del cursore del mouse dalla finestra)</w:t>
+      </w:r>
+      <w:r>
+        <w:rPr>
+          <w:color w:val="000000" w:themeColor="text1"/>
+        </w:rPr>
+        <w:t>: 8</w:t>
+      </w:r>
+    </w:p>
+    <w:p>
+      <w:pPr>
+        <w:numPr>
+          <w:ilvl w:val="0"/>
+          <w:numId w:val="10"/>
+        </w:numPr>
+        <w:rPr>
+          <w:color w:val="000000" w:themeColor="text1"/>
+        </w:rPr>
+      </w:pPr>
+      <w:proofErr w:type="spellStart"/>
+      <w:r>
+        <w:rPr>
+          <w:b/>
+          <w:bCs/>
+          <w:color w:val="000000" w:themeColor="text1"/>
+        </w:rPr>
+        <w:t>Expose</w:t>
+      </w:r>
+      <w:proofErr w:type="spellEnd"/>
+      <w:r>
+        <w:rPr>
+          <w:b/>
+          <w:bCs/>
+          <w:color w:val="000000" w:themeColor="text1"/>
+        </w:rPr>
+        <w:t xml:space="preserve"> (esposizione della finestra)</w:t>
+      </w:r>
+      <w:r>
+        <w:rPr>
+          <w:color w:val="000000" w:themeColor="text1"/>
+        </w:rPr>
+        <w:t>: 12</w:t>
+      </w:r>
+    </w:p>
+    <w:p>
+      <w:pPr>
+        <w:numPr>
+          <w:ilvl w:val="0"/>
+          <w:numId w:val="10"/>
+        </w:numPr>
+        <w:rPr>
+          <w:color w:val="000000" w:themeColor="text1"/>
+        </w:rPr>
+      </w:pPr>
+      <w:proofErr w:type="spellStart"/>
+      <w:r>
+        <w:rPr>
+          <w:b/>
+          <w:bCs/>
+          <w:color w:val="000000" w:themeColor="text1"/>
+        </w:rPr>
+        <w:t>DestroyNotify</w:t>
+      </w:r>
+      <w:proofErr w:type="spellEnd"/>
+      <w:r>
+        <w:rPr>
+          <w:b/>
+          <w:bCs/>
+          <w:color w:val="000000" w:themeColor="text1"/>
+        </w:rPr>
+        <w:t xml:space="preserve"> (chiusura della finestra)</w:t>
+      </w:r>
+      <w:r>
+        <w:rPr>
+          <w:color w:val="000000" w:themeColor="text1"/>
+        </w:rPr>
+        <w:t>: 17</w:t>
       </w:r>
     </w:p>
     <w:p>
@@ -5181,6 +6357,123 @@
     </w:lvl>
   </w:abstractNum>
   <w:abstractNum w:abstractNumId="1" w15:restartNumberingAfterBreak="0">
+    <w:nsid w:val="1B0E2E28"/>
+    <w:multiLevelType w:val="multilevel"/>
+    <w:tmpl w:val="C916CA14"/>
+    <w:lvl w:ilvl="0">
+      <w:start w:val="1"/>
+      <w:numFmt w:val="decimal"/>
+      <w:lvlText w:val="%1."/>
+      <w:lvlJc w:val="left"/>
+      <w:pPr>
+        <w:tabs>
+          <w:tab w:val="num" w:pos="720"/>
+        </w:tabs>
+        <w:ind w:left="720" w:hanging="360"/>
+      </w:pPr>
+    </w:lvl>
+    <w:lvl w:ilvl="1">
+      <w:start w:val="1"/>
+      <w:numFmt w:val="bullet"/>
+      <w:lvlText w:val="o"/>
+      <w:lvlJc w:val="left"/>
+      <w:pPr>
+        <w:tabs>
+          <w:tab w:val="num" w:pos="1440"/>
+        </w:tabs>
+        <w:ind w:left="1440" w:hanging="360"/>
+      </w:pPr>
+      <w:rPr>
+        <w:rFonts w:ascii="Courier New" w:hAnsi="Courier New" w:hint="default"/>
+        <w:sz w:val="20"/>
+      </w:rPr>
+    </w:lvl>
+    <w:lvl w:ilvl="2" w:tentative="1">
+      <w:start w:val="1"/>
+      <w:numFmt w:val="decimal"/>
+      <w:lvlText w:val="%3."/>
+      <w:lvlJc w:val="left"/>
+      <w:pPr>
+        <w:tabs>
+          <w:tab w:val="num" w:pos="2160"/>
+        </w:tabs>
+        <w:ind w:left="2160" w:hanging="360"/>
+      </w:pPr>
+    </w:lvl>
+    <w:lvl w:ilvl="3" w:tentative="1">
+      <w:start w:val="1"/>
+      <w:numFmt w:val="decimal"/>
+      <w:lvlText w:val="%4."/>
+      <w:lvlJc w:val="left"/>
+      <w:pPr>
+        <w:tabs>
+          <w:tab w:val="num" w:pos="2880"/>
+        </w:tabs>
+        <w:ind w:left="2880" w:hanging="360"/>
+      </w:pPr>
+    </w:lvl>
+    <w:lvl w:ilvl="4" w:tentative="1">
+      <w:start w:val="1"/>
+      <w:numFmt w:val="decimal"/>
+      <w:lvlText w:val="%5."/>
+      <w:lvlJc w:val="left"/>
+      <w:pPr>
+        <w:tabs>
+          <w:tab w:val="num" w:pos="3600"/>
+        </w:tabs>
+        <w:ind w:left="3600" w:hanging="360"/>
+      </w:pPr>
+    </w:lvl>
+    <w:lvl w:ilvl="5" w:tentative="1">
+      <w:start w:val="1"/>
+      <w:numFmt w:val="decimal"/>
+      <w:lvlText w:val="%6."/>
+      <w:lvlJc w:val="left"/>
+      <w:pPr>
+        <w:tabs>
+          <w:tab w:val="num" w:pos="4320"/>
+        </w:tabs>
+        <w:ind w:left="4320" w:hanging="360"/>
+      </w:pPr>
+    </w:lvl>
+    <w:lvl w:ilvl="6" w:tentative="1">
+      <w:start w:val="1"/>
+      <w:numFmt w:val="decimal"/>
+      <w:lvlText w:val="%7."/>
+      <w:lvlJc w:val="left"/>
+      <w:pPr>
+        <w:tabs>
+          <w:tab w:val="num" w:pos="5040"/>
+        </w:tabs>
+        <w:ind w:left="5040" w:hanging="360"/>
+      </w:pPr>
+    </w:lvl>
+    <w:lvl w:ilvl="7" w:tentative="1">
+      <w:start w:val="1"/>
+      <w:numFmt w:val="decimal"/>
+      <w:lvlText w:val="%8."/>
+      <w:lvlJc w:val="left"/>
+      <w:pPr>
+        <w:tabs>
+          <w:tab w:val="num" w:pos="5760"/>
+        </w:tabs>
+        <w:ind w:left="5760" w:hanging="360"/>
+      </w:pPr>
+    </w:lvl>
+    <w:lvl w:ilvl="8" w:tentative="1">
+      <w:start w:val="1"/>
+      <w:numFmt w:val="decimal"/>
+      <w:lvlText w:val="%9."/>
+      <w:lvlJc w:val="left"/>
+      <w:pPr>
+        <w:tabs>
+          <w:tab w:val="num" w:pos="6480"/>
+        </w:tabs>
+        <w:ind w:left="6480" w:hanging="360"/>
+      </w:pPr>
+    </w:lvl>
+  </w:abstractNum>
+  <w:abstractNum w:abstractNumId="2" w15:restartNumberingAfterBreak="0">
     <w:nsid w:val="255D1E6C"/>
     <w:multiLevelType w:val="multilevel"/>
     <w:tmpl w:val="8942343C"/>
@@ -5329,7 +6622,7 @@
       </w:rPr>
     </w:lvl>
   </w:abstractNum>
-  <w:abstractNum w:abstractNumId="2" w15:restartNumberingAfterBreak="0">
+  <w:abstractNum w:abstractNumId="3" w15:restartNumberingAfterBreak="0">
     <w:nsid w:val="44996540"/>
     <w:multiLevelType w:val="multilevel"/>
     <w:tmpl w:val="23327EDE"/>
@@ -5478,7 +6771,7 @@
       </w:rPr>
     </w:lvl>
   </w:abstractNum>
-  <w:abstractNum w:abstractNumId="3" w15:restartNumberingAfterBreak="0">
+  <w:abstractNum w:abstractNumId="4" w15:restartNumberingAfterBreak="0">
     <w:nsid w:val="49A164AD"/>
     <w:multiLevelType w:val="multilevel"/>
     <w:tmpl w:val="0AA826FA"/>
@@ -5627,7 +6920,7 @@
       </w:rPr>
     </w:lvl>
   </w:abstractNum>
-  <w:abstractNum w:abstractNumId="4" w15:restartNumberingAfterBreak="0">
+  <w:abstractNum w:abstractNumId="5" w15:restartNumberingAfterBreak="0">
     <w:nsid w:val="656B0EA9"/>
     <w:multiLevelType w:val="multilevel"/>
     <w:tmpl w:val="3E9AFD84"/>
@@ -5776,7 +7069,7 @@
       </w:rPr>
     </w:lvl>
   </w:abstractNum>
-  <w:abstractNum w:abstractNumId="5" w15:restartNumberingAfterBreak="0">
+  <w:abstractNum w:abstractNumId="6" w15:restartNumberingAfterBreak="0">
     <w:nsid w:val="669F2744"/>
     <w:multiLevelType w:val="multilevel"/>
     <w:tmpl w:val="16E4A706"/>
@@ -5925,7 +7218,7 @@
       </w:rPr>
     </w:lvl>
   </w:abstractNum>
-  <w:abstractNum w:abstractNumId="6" w15:restartNumberingAfterBreak="0">
+  <w:abstractNum w:abstractNumId="7" w15:restartNumberingAfterBreak="0">
     <w:nsid w:val="6865406F"/>
     <w:multiLevelType w:val="multilevel"/>
     <w:tmpl w:val="65F03DF2"/>
@@ -6074,7 +7367,156 @@
       </w:rPr>
     </w:lvl>
   </w:abstractNum>
-  <w:abstractNum w:abstractNumId="7" w15:restartNumberingAfterBreak="0">
+  <w:abstractNum w:abstractNumId="8" w15:restartNumberingAfterBreak="0">
+    <w:nsid w:val="695B0A32"/>
+    <w:multiLevelType w:val="multilevel"/>
+    <w:tmpl w:val="A462BE5A"/>
+    <w:lvl w:ilvl="0">
+      <w:start w:val="1"/>
+      <w:numFmt w:val="bullet"/>
+      <w:lvlText w:val=""/>
+      <w:lvlJc w:val="left"/>
+      <w:pPr>
+        <w:tabs>
+          <w:tab w:val="num" w:pos="720"/>
+        </w:tabs>
+        <w:ind w:left="720" w:hanging="360"/>
+      </w:pPr>
+      <w:rPr>
+        <w:rFonts w:ascii="Symbol" w:hAnsi="Symbol" w:hint="default"/>
+        <w:sz w:val="20"/>
+      </w:rPr>
+    </w:lvl>
+    <w:lvl w:ilvl="1" w:tentative="1">
+      <w:start w:val="1"/>
+      <w:numFmt w:val="bullet"/>
+      <w:lvlText w:val="o"/>
+      <w:lvlJc w:val="left"/>
+      <w:pPr>
+        <w:tabs>
+          <w:tab w:val="num" w:pos="1440"/>
+        </w:tabs>
+        <w:ind w:left="1440" w:hanging="360"/>
+      </w:pPr>
+      <w:rPr>
+        <w:rFonts w:ascii="Courier New" w:hAnsi="Courier New" w:hint="default"/>
+        <w:sz w:val="20"/>
+      </w:rPr>
+    </w:lvl>
+    <w:lvl w:ilvl="2" w:tentative="1">
+      <w:start w:val="1"/>
+      <w:numFmt w:val="bullet"/>
+      <w:lvlText w:val=""/>
+      <w:lvlJc w:val="left"/>
+      <w:pPr>
+        <w:tabs>
+          <w:tab w:val="num" w:pos="2160"/>
+        </w:tabs>
+        <w:ind w:left="2160" w:hanging="360"/>
+      </w:pPr>
+      <w:rPr>
+        <w:rFonts w:ascii="Wingdings" w:hAnsi="Wingdings" w:hint="default"/>
+        <w:sz w:val="20"/>
+      </w:rPr>
+    </w:lvl>
+    <w:lvl w:ilvl="3" w:tentative="1">
+      <w:start w:val="1"/>
+      <w:numFmt w:val="bullet"/>
+      <w:lvlText w:val=""/>
+      <w:lvlJc w:val="left"/>
+      <w:pPr>
+        <w:tabs>
+          <w:tab w:val="num" w:pos="2880"/>
+        </w:tabs>
+        <w:ind w:left="2880" w:hanging="360"/>
+      </w:pPr>
+      <w:rPr>
+        <w:rFonts w:ascii="Wingdings" w:hAnsi="Wingdings" w:hint="default"/>
+        <w:sz w:val="20"/>
+      </w:rPr>
+    </w:lvl>
+    <w:lvl w:ilvl="4" w:tentative="1">
+      <w:start w:val="1"/>
+      <w:numFmt w:val="bullet"/>
+      <w:lvlText w:val=""/>
+      <w:lvlJc w:val="left"/>
+      <w:pPr>
+        <w:tabs>
+          <w:tab w:val="num" w:pos="3600"/>
+        </w:tabs>
+        <w:ind w:left="3600" w:hanging="360"/>
+      </w:pPr>
+      <w:rPr>
+        <w:rFonts w:ascii="Wingdings" w:hAnsi="Wingdings" w:hint="default"/>
+        <w:sz w:val="20"/>
+      </w:rPr>
+    </w:lvl>
+    <w:lvl w:ilvl="5" w:tentative="1">
+      <w:start w:val="1"/>
+      <w:numFmt w:val="bullet"/>
+      <w:lvlText w:val=""/>
+      <w:lvlJc w:val="left"/>
+      <w:pPr>
+        <w:tabs>
+          <w:tab w:val="num" w:pos="4320"/>
+        </w:tabs>
+        <w:ind w:left="4320" w:hanging="360"/>
+      </w:pPr>
+      <w:rPr>
+        <w:rFonts w:ascii="Wingdings" w:hAnsi="Wingdings" w:hint="default"/>
+        <w:sz w:val="20"/>
+      </w:rPr>
+    </w:lvl>
+    <w:lvl w:ilvl="6" w:tentative="1">
+      <w:start w:val="1"/>
+      <w:numFmt w:val="bullet"/>
+      <w:lvlText w:val=""/>
+      <w:lvlJc w:val="left"/>
+      <w:pPr>
+        <w:tabs>
+          <w:tab w:val="num" w:pos="5040"/>
+        </w:tabs>
+        <w:ind w:left="5040" w:hanging="360"/>
+      </w:pPr>
+      <w:rPr>
+        <w:rFonts w:ascii="Wingdings" w:hAnsi="Wingdings" w:hint="default"/>
+        <w:sz w:val="20"/>
+      </w:rPr>
+    </w:lvl>
+    <w:lvl w:ilvl="7" w:tentative="1">
+      <w:start w:val="1"/>
+      <w:numFmt w:val="bullet"/>
+      <w:lvlText w:val=""/>
+      <w:lvlJc w:val="left"/>
+      <w:pPr>
+        <w:tabs>
+          <w:tab w:val="num" w:pos="5760"/>
+        </w:tabs>
+        <w:ind w:left="5760" w:hanging="360"/>
+      </w:pPr>
+      <w:rPr>
+        <w:rFonts w:ascii="Wingdings" w:hAnsi="Wingdings" w:hint="default"/>
+        <w:sz w:val="20"/>
+      </w:rPr>
+    </w:lvl>
+    <w:lvl w:ilvl="8" w:tentative="1">
+      <w:start w:val="1"/>
+      <w:numFmt w:val="bullet"/>
+      <w:lvlText w:val=""/>
+      <w:lvlJc w:val="left"/>
+      <w:pPr>
+        <w:tabs>
+          <w:tab w:val="num" w:pos="6480"/>
+        </w:tabs>
+        <w:ind w:left="6480" w:hanging="360"/>
+      </w:pPr>
+      <w:rPr>
+        <w:rFonts w:ascii="Wingdings" w:hAnsi="Wingdings" w:hint="default"/>
+        <w:sz w:val="20"/>
+      </w:rPr>
+    </w:lvl>
+  </w:abstractNum>
+  <w:abstractNum w:abstractNumId="9" w15:restartNumberingAfterBreak="0">
     <w:nsid w:val="7300221F"/>
     <w:multiLevelType w:val="multilevel"/>
     <w:tmpl w:val="7D3C0C7C"/>
@@ -6224,28 +7666,34 @@
     </w:lvl>
   </w:abstractNum>
   <w:num w:numId="1" w16cid:durableId="99421031">
+    <w:abstractNumId w:val="6"/>
+  </w:num>
+  <w:num w:numId="2" w16cid:durableId="337931075">
+    <w:abstractNumId w:val="2"/>
+  </w:num>
+  <w:num w:numId="3" w16cid:durableId="2046519769">
+    <w:abstractNumId w:val="7"/>
+  </w:num>
+  <w:num w:numId="4" w16cid:durableId="834682106">
     <w:abstractNumId w:val="5"/>
   </w:num>
-  <w:num w:numId="2" w16cid:durableId="337931075">
-    <w:abstractNumId w:val="1"/>
-  </w:num>
-  <w:num w:numId="3" w16cid:durableId="2046519769">
-    <w:abstractNumId w:val="6"/>
-  </w:num>
-  <w:num w:numId="4" w16cid:durableId="834682106">
-    <w:abstractNumId w:val="4"/>
-  </w:num>
   <w:num w:numId="5" w16cid:durableId="619382205">
-    <w:abstractNumId w:val="7"/>
+    <w:abstractNumId w:val="9"/>
   </w:num>
   <w:num w:numId="6" w16cid:durableId="1639340890">
-    <w:abstractNumId w:val="3"/>
+    <w:abstractNumId w:val="4"/>
   </w:num>
   <w:num w:numId="7" w16cid:durableId="1042093441">
     <w:abstractNumId w:val="0"/>
   </w:num>
   <w:num w:numId="8" w16cid:durableId="1460414718">
-    <w:abstractNumId w:val="2"/>
+    <w:abstractNumId w:val="3"/>
+  </w:num>
+  <w:num w:numId="9" w16cid:durableId="2019500333">
+    <w:abstractNumId w:val="1"/>
+  </w:num>
+  <w:num w:numId="10" w16cid:durableId="377054065">
+    <w:abstractNumId w:val="8"/>
   </w:num>
 </w:numbering>
 </file>

</xml_diff>